<commit_message>
fix some bad bad bad bug
</commit_message>
<xml_diff>
--- a/hw5/part2/HW5_107061123.docx
+++ b/hw5/part2/HW5_107061123.docx
@@ -39,7 +39,23 @@
           <w:rFonts w:hint="eastAsia"/>
           <w:b/>
         </w:rPr>
-        <w:t>0 Data Structure Hw #</w:t>
+        <w:t xml:space="preserve">0 Data Structure </w:t>
+      </w:r>
+      <w:proofErr w:type="spellStart"/>
+      <w:r>
+        <w:rPr>
+          <w:rFonts w:hint="eastAsia"/>
+          <w:b/>
+        </w:rPr>
+        <w:t>Hw</w:t>
+      </w:r>
+      <w:proofErr w:type="spellEnd"/>
+      <w:r>
+        <w:rPr>
+          <w:rFonts w:hint="eastAsia"/>
+          <w:b/>
+        </w:rPr>
+        <w:t xml:space="preserve"> #</w:t>
       </w:r>
       <w:r>
         <w:rPr>
@@ -237,6 +253,7 @@
         </w:rPr>
         <w:t xml:space="preserve">0%) </w:t>
       </w:r>
+      <w:proofErr w:type="gramStart"/>
       <w:r>
         <w:rPr>
           <w:color w:val="0000CC"/>
@@ -249,13 +266,21 @@
           <w:color w:val="0000CC"/>
           <w:szCs w:val="24"/>
         </w:rPr>
-        <w:t xml:space="preserve">raph(linked adjacency list), BFS, DFS, </w:t>
-      </w:r>
+        <w:t>raph(</w:t>
+      </w:r>
+      <w:proofErr w:type="gramEnd"/>
       <w:r>
         <w:rPr>
           <w:color w:val="0000CC"/>
           <w:szCs w:val="24"/>
         </w:rPr>
+        <w:t xml:space="preserve">linked adjacency list), BFS, DFS, </w:t>
+      </w:r>
+      <w:r>
+        <w:rPr>
+          <w:color w:val="0000CC"/>
+          <w:szCs w:val="24"/>
+        </w:rPr>
         <w:t xml:space="preserve">connected components, </w:t>
       </w:r>
       <w:r>
@@ -263,7 +288,23 @@
           <w:color w:val="0000CC"/>
           <w:szCs w:val="24"/>
         </w:rPr>
-        <w:t>Computing dfn and low</w:t>
+        <w:t xml:space="preserve">Computing </w:t>
+      </w:r>
+      <w:proofErr w:type="spellStart"/>
+      <w:r>
+        <w:rPr>
+          <w:color w:val="0000CC"/>
+          <w:szCs w:val="24"/>
+        </w:rPr>
+        <w:t>dfn</w:t>
+      </w:r>
+      <w:proofErr w:type="spellEnd"/>
+      <w:r>
+        <w:rPr>
+          <w:color w:val="0000CC"/>
+          <w:szCs w:val="24"/>
+        </w:rPr>
+        <w:t xml:space="preserve"> and low</w:t>
       </w:r>
       <w:r>
         <w:rPr>
@@ -349,11 +390,41 @@
           <w:szCs w:val="24"/>
         </w:rPr>
       </w:pPr>
-      <w:r>
-        <w:rPr>
-          <w:szCs w:val="24"/>
-        </w:rPr>
-        <w:t xml:space="preserve">Component() (Prog. 6.3 where OutputNewComponent() can be simplified to just output the vertices of the component) </w:t>
+      <w:proofErr w:type="gramStart"/>
+      <w:r>
+        <w:rPr>
+          <w:szCs w:val="24"/>
+        </w:rPr>
+        <w:t>Component(</w:t>
+      </w:r>
+      <w:proofErr w:type="gramEnd"/>
+      <w:r>
+        <w:rPr>
+          <w:szCs w:val="24"/>
+        </w:rPr>
+        <w:t xml:space="preserve">) (Prog. 6.3 where </w:t>
+      </w:r>
+      <w:proofErr w:type="spellStart"/>
+      <w:proofErr w:type="gramStart"/>
+      <w:r>
+        <w:rPr>
+          <w:szCs w:val="24"/>
+        </w:rPr>
+        <w:t>OutputNewComponent</w:t>
+      </w:r>
+      <w:proofErr w:type="spellEnd"/>
+      <w:r>
+        <w:rPr>
+          <w:szCs w:val="24"/>
+        </w:rPr>
+        <w:t>(</w:t>
+      </w:r>
+      <w:proofErr w:type="gramEnd"/>
+      <w:r>
+        <w:rPr>
+          <w:szCs w:val="24"/>
+        </w:rPr>
+        <w:t xml:space="preserve">) can be simplified to just output the vertices of the component) </w:t>
       </w:r>
     </w:p>
     <w:p>
@@ -368,11 +439,69 @@
           <w:szCs w:val="24"/>
         </w:rPr>
       </w:pPr>
-      <w:r>
-        <w:rPr>
-          <w:szCs w:val="24"/>
-        </w:rPr>
-        <w:t>DfnLow() (Prog. 6.4) (Display the computed dfn[i] and low[i] of the graph)</w:t>
+      <w:proofErr w:type="spellStart"/>
+      <w:proofErr w:type="gramStart"/>
+      <w:r>
+        <w:rPr>
+          <w:szCs w:val="24"/>
+        </w:rPr>
+        <w:t>DfnLow</w:t>
+      </w:r>
+      <w:proofErr w:type="spellEnd"/>
+      <w:r>
+        <w:rPr>
+          <w:szCs w:val="24"/>
+        </w:rPr>
+        <w:t>(</w:t>
+      </w:r>
+      <w:proofErr w:type="gramEnd"/>
+      <w:r>
+        <w:rPr>
+          <w:szCs w:val="24"/>
+        </w:rPr>
+        <w:t xml:space="preserve">) (Prog. 6.4) (Display the computed </w:t>
+      </w:r>
+      <w:proofErr w:type="spellStart"/>
+      <w:r>
+        <w:rPr>
+          <w:szCs w:val="24"/>
+        </w:rPr>
+        <w:t>dfn</w:t>
+      </w:r>
+      <w:proofErr w:type="spellEnd"/>
+      <w:r>
+        <w:rPr>
+          <w:szCs w:val="24"/>
+        </w:rPr>
+        <w:t>[</w:t>
+      </w:r>
+      <w:proofErr w:type="spellStart"/>
+      <w:r>
+        <w:rPr>
+          <w:szCs w:val="24"/>
+        </w:rPr>
+        <w:t>i</w:t>
+      </w:r>
+      <w:proofErr w:type="spellEnd"/>
+      <w:r>
+        <w:rPr>
+          <w:szCs w:val="24"/>
+        </w:rPr>
+        <w:t>] and low[</w:t>
+      </w:r>
+      <w:proofErr w:type="spellStart"/>
+      <w:r>
+        <w:rPr>
+          <w:szCs w:val="24"/>
+        </w:rPr>
+        <w:t>i</w:t>
+      </w:r>
+      <w:proofErr w:type="spellEnd"/>
+      <w:r>
+        <w:rPr>
+          <w:szCs w:val="24"/>
+        </w:rPr>
+        <w:t>] of the graph)</w:t>
       </w:r>
     </w:p>
     <w:p>
@@ -386,7 +515,21 @@
         <w:rPr>
           <w:szCs w:val="24"/>
         </w:rPr>
-        <w:t xml:space="preserve">on a linked adjacency list based graph. </w:t>
+        <w:t xml:space="preserve">on a linked adjacency </w:t>
+      </w:r>
+      <w:proofErr w:type="gramStart"/>
+      <w:r>
+        <w:rPr>
+          <w:szCs w:val="24"/>
+        </w:rPr>
+        <w:t>list based</w:t>
+      </w:r>
+      <w:proofErr w:type="gramEnd"/>
+      <w:r>
+        <w:rPr>
+          <w:szCs w:val="24"/>
+        </w:rPr>
+        <w:t xml:space="preserve"> graph. </w:t>
       </w:r>
       <w:r>
         <w:rPr>
@@ -450,7 +593,21 @@
         <w:rPr>
           <w:szCs w:val="24"/>
         </w:rPr>
-        <w:t xml:space="preserve">The main() would contain </w:t>
+        <w:t xml:space="preserve">The </w:t>
+      </w:r>
+      <w:proofErr w:type="gramStart"/>
+      <w:r>
+        <w:rPr>
+          <w:szCs w:val="24"/>
+        </w:rPr>
+        <w:t>main(</w:t>
+      </w:r>
+      <w:proofErr w:type="gramEnd"/>
+      <w:r>
+        <w:rPr>
+          <w:szCs w:val="24"/>
+        </w:rPr>
+        <w:t xml:space="preserve">) would contain </w:t>
       </w:r>
       <w:r>
         <w:rPr>
@@ -496,7 +653,21 @@
         <w:rPr>
           <w:szCs w:val="24"/>
         </w:rPr>
-        <w:t>Graph g1(8),g2(8),g3(10);</w:t>
+        <w:t>Graph g1(8</w:t>
+      </w:r>
+      <w:proofErr w:type="gramStart"/>
+      <w:r>
+        <w:rPr>
+          <w:szCs w:val="24"/>
+        </w:rPr>
+        <w:t>),g</w:t>
+      </w:r>
+      <w:proofErr w:type="gramEnd"/>
+      <w:r>
+        <w:rPr>
+          <w:szCs w:val="24"/>
+        </w:rPr>
+        <w:t>2(8),g3(10);</w:t>
       </w:r>
     </w:p>
     <w:p>
@@ -510,8 +681,16 @@
         <w:rPr>
           <w:szCs w:val="24"/>
         </w:rPr>
-        <w:t xml:space="preserve">    g1.Setup</w:t>
-      </w:r>
+        <w:t xml:space="preserve">    g</w:t>
+      </w:r>
+      <w:proofErr w:type="gramStart"/>
+      <w:r>
+        <w:rPr>
+          <w:szCs w:val="24"/>
+        </w:rPr>
+        <w:t>1.Setup</w:t>
+      </w:r>
+      <w:proofErr w:type="gramEnd"/>
       <w:r>
         <w:rPr>
           <w:szCs w:val="24"/>
@@ -550,7 +729,21 @@
         <w:rPr>
           <w:szCs w:val="24"/>
         </w:rPr>
-        <w:t xml:space="preserve">    g1.BFS(0);</w:t>
+        <w:t xml:space="preserve">    </w:t>
+      </w:r>
+      <w:proofErr w:type="gramStart"/>
+      <w:r>
+        <w:rPr>
+          <w:szCs w:val="24"/>
+        </w:rPr>
+        <w:t>g1.BFS(</w:t>
+      </w:r>
+      <w:proofErr w:type="gramEnd"/>
+      <w:r>
+        <w:rPr>
+          <w:szCs w:val="24"/>
+        </w:rPr>
+        <w:t>0);</w:t>
       </w:r>
     </w:p>
     <w:p>
@@ -564,7 +757,21 @@
         <w:rPr>
           <w:szCs w:val="24"/>
         </w:rPr>
-        <w:t xml:space="preserve">    g1.BFS(3);</w:t>
+        <w:t xml:space="preserve">    </w:t>
+      </w:r>
+      <w:proofErr w:type="gramStart"/>
+      <w:r>
+        <w:rPr>
+          <w:szCs w:val="24"/>
+        </w:rPr>
+        <w:t>g1.BFS(</w:t>
+      </w:r>
+      <w:proofErr w:type="gramEnd"/>
+      <w:r>
+        <w:rPr>
+          <w:szCs w:val="24"/>
+        </w:rPr>
+        <w:t>3);</w:t>
       </w:r>
     </w:p>
     <w:p>
@@ -578,7 +785,21 @@
         <w:rPr>
           <w:szCs w:val="24"/>
         </w:rPr>
-        <w:t xml:space="preserve">    g1.BFS(7);</w:t>
+        <w:t xml:space="preserve">    </w:t>
+      </w:r>
+      <w:proofErr w:type="gramStart"/>
+      <w:r>
+        <w:rPr>
+          <w:szCs w:val="24"/>
+        </w:rPr>
+        <w:t>g1.BFS(</w:t>
+      </w:r>
+      <w:proofErr w:type="gramEnd"/>
+      <w:r>
+        <w:rPr>
+          <w:szCs w:val="24"/>
+        </w:rPr>
+        <w:t>7);</w:t>
       </w:r>
     </w:p>
     <w:p>
@@ -606,7 +827,21 @@
         <w:rPr>
           <w:szCs w:val="24"/>
         </w:rPr>
-        <w:t xml:space="preserve">    g1.DFS(0);</w:t>
+        <w:t xml:space="preserve">    </w:t>
+      </w:r>
+      <w:proofErr w:type="gramStart"/>
+      <w:r>
+        <w:rPr>
+          <w:szCs w:val="24"/>
+        </w:rPr>
+        <w:t>g1.DFS(</w:t>
+      </w:r>
+      <w:proofErr w:type="gramEnd"/>
+      <w:r>
+        <w:rPr>
+          <w:szCs w:val="24"/>
+        </w:rPr>
+        <w:t>0);</w:t>
       </w:r>
     </w:p>
     <w:p>
@@ -620,7 +855,21 @@
         <w:rPr>
           <w:szCs w:val="24"/>
         </w:rPr>
-        <w:t xml:space="preserve">    g1.DFS(3);</w:t>
+        <w:t xml:space="preserve">    </w:t>
+      </w:r>
+      <w:proofErr w:type="gramStart"/>
+      <w:r>
+        <w:rPr>
+          <w:szCs w:val="24"/>
+        </w:rPr>
+        <w:t>g1.DFS(</w:t>
+      </w:r>
+      <w:proofErr w:type="gramEnd"/>
+      <w:r>
+        <w:rPr>
+          <w:szCs w:val="24"/>
+        </w:rPr>
+        <w:t>3);</w:t>
       </w:r>
     </w:p>
     <w:p>
@@ -634,7 +883,21 @@
         <w:rPr>
           <w:szCs w:val="24"/>
         </w:rPr>
-        <w:t xml:space="preserve">    g1.DFS(7);</w:t>
+        <w:t xml:space="preserve">    </w:t>
+      </w:r>
+      <w:proofErr w:type="gramStart"/>
+      <w:r>
+        <w:rPr>
+          <w:szCs w:val="24"/>
+        </w:rPr>
+        <w:t>g1.DFS(</w:t>
+      </w:r>
+      <w:proofErr w:type="gramEnd"/>
+      <w:r>
+        <w:rPr>
+          <w:szCs w:val="24"/>
+        </w:rPr>
+        <w:t>7);</w:t>
       </w:r>
     </w:p>
     <w:p>
@@ -649,8 +912,17 @@
           <w:rFonts w:hint="eastAsia"/>
           <w:szCs w:val="24"/>
         </w:rPr>
-        <w:t xml:space="preserve">    //Components &amp; DfnLow</w:t>
-      </w:r>
+        <w:t xml:space="preserve">    //Components &amp; </w:t>
+      </w:r>
+      <w:proofErr w:type="spellStart"/>
+      <w:r>
+        <w:rPr>
+          <w:rFonts w:hint="eastAsia"/>
+          <w:szCs w:val="24"/>
+        </w:rPr>
+        <w:t>DfnLow</w:t>
+      </w:r>
+      <w:proofErr w:type="spellEnd"/>
     </w:p>
     <w:p>
       <w:pPr>
@@ -663,7 +935,21 @@
         <w:rPr>
           <w:szCs w:val="24"/>
         </w:rPr>
-        <w:t xml:space="preserve">    g1.Components();</w:t>
+        <w:t xml:space="preserve">    g</w:t>
+      </w:r>
+      <w:proofErr w:type="gramStart"/>
+      <w:r>
+        <w:rPr>
+          <w:szCs w:val="24"/>
+        </w:rPr>
+        <w:t>1.Components</w:t>
+      </w:r>
+      <w:proofErr w:type="gramEnd"/>
+      <w:r>
+        <w:rPr>
+          <w:szCs w:val="24"/>
+        </w:rPr>
+        <w:t>();</w:t>
       </w:r>
     </w:p>
     <w:p>
@@ -677,7 +963,21 @@
         <w:rPr>
           <w:szCs w:val="24"/>
         </w:rPr>
-        <w:t xml:space="preserve">    g1.DfnLow(3);</w:t>
+        <w:t xml:space="preserve">    g</w:t>
+      </w:r>
+      <w:proofErr w:type="gramStart"/>
+      <w:r>
+        <w:rPr>
+          <w:szCs w:val="24"/>
+        </w:rPr>
+        <w:t>1.DfnLow</w:t>
+      </w:r>
+      <w:proofErr w:type="gramEnd"/>
+      <w:r>
+        <w:rPr>
+          <w:szCs w:val="24"/>
+        </w:rPr>
+        <w:t>(3);</w:t>
       </w:r>
     </w:p>
     <w:p>
@@ -708,10 +1008,10 @@
             <v:path o:extrusionok="f" gradientshapeok="t" o:connecttype="rect"/>
             <o:lock v:ext="edit" aspectratio="t"/>
           </v:shapetype>
-          <v:shape id="_x0000_i1035" type="#_x0000_t75" alt="" style="width:235.05pt;height:127.75pt;mso-width-percent:0;mso-height-percent:0;mso-width-percent:0;mso-height-percent:0" o:ole="">
+          <v:shape id="_x0000_i1035" type="#_x0000_t75" alt="" style="width:234.95pt;height:128.1pt;mso-width-percent:0;mso-height-percent:0;mso-width-percent:0;mso-height-percent:0" o:ole="">
             <v:imagedata r:id="rId7" o:title=""/>
           </v:shape>
-          <o:OLEObject Type="Embed" ProgID="Visio.Drawing.11" ShapeID="_x0000_i1035" DrawAspect="Content" ObjectID="_1685045168" r:id="rId8"/>
+          <o:OLEObject Type="Embed" ProgID="Visio.Drawing.11" ShapeID="_x0000_i1035" DrawAspect="Content" ObjectID="_1685131935" r:id="rId8"/>
         </w:object>
       </w:r>
       <w:r>
@@ -722,10 +1022,10 @@
           <w:noProof/>
         </w:rPr>
         <w:object w:dxaOrig="4275" w:dyaOrig="3480" w14:anchorId="673AD7E2">
-          <v:shape id="_x0000_i1034" type="#_x0000_t75" alt="" style="width:192.7pt;height:156.7pt;mso-width-percent:0;mso-height-percent:0;mso-width-percent:0;mso-height-percent:0" o:ole="">
+          <v:shape id="_x0000_i1034" type="#_x0000_t75" alt="" style="width:192.5pt;height:156.9pt;mso-width-percent:0;mso-height-percent:0;mso-width-percent:0;mso-height-percent:0" o:ole="">
             <v:imagedata r:id="rId9" o:title=""/>
           </v:shape>
-          <o:OLEObject Type="Embed" ProgID="Visio.Drawing.11" ShapeID="_x0000_i1034" DrawAspect="Content" ObjectID="_1685045169" r:id="rId10"/>
+          <o:OLEObject Type="Embed" ProgID="Visio.Drawing.11" ShapeID="_x0000_i1034" DrawAspect="Content" ObjectID="_1685131936" r:id="rId10"/>
         </w:object>
       </w:r>
     </w:p>
@@ -743,10 +1043,10 @@
           <w:noProof/>
         </w:rPr>
         <w:object w:dxaOrig="2595" w:dyaOrig="2415" w14:anchorId="53D09BBC">
-          <v:shape id="_x0000_i1033" type="#_x0000_t75" alt="" style="width:129.9pt;height:120.7pt;mso-width-percent:0;mso-height-percent:0;mso-width-percent:0;mso-height-percent:0" o:ole="">
+          <v:shape id="_x0000_i1033" type="#_x0000_t75" alt="" style="width:129.6pt;height:120.5pt;mso-width-percent:0;mso-height-percent:0;mso-width-percent:0;mso-height-percent:0" o:ole="">
             <v:imagedata r:id="rId11" o:title=""/>
           </v:shape>
-          <o:OLEObject Type="Embed" ProgID="Visio.Drawing.11" ShapeID="_x0000_i1033" DrawAspect="Content" ObjectID="_1685045170" r:id="rId12"/>
+          <o:OLEObject Type="Embed" ProgID="Visio.Drawing.11" ShapeID="_x0000_i1033" DrawAspect="Content" ObjectID="_1685131937" r:id="rId12"/>
         </w:object>
       </w:r>
     </w:p>
@@ -933,6 +1233,127 @@
           <w:szCs w:val="24"/>
         </w:rPr>
         <w:t>, then it will find the BFS from 0, 3, 7. Then find DFS from 0, 3, 7. Then show the components and DFN and Low.</w:t>
+      </w:r>
+    </w:p>
+    <w:p>
+      <w:pPr>
+        <w:widowControl/>
+        <w:adjustRightInd/>
+        <w:spacing w:line="240" w:lineRule="auto"/>
+        <w:textAlignment w:val="auto"/>
+        <w:rPr>
+          <w:szCs w:val="24"/>
+        </w:rPr>
+      </w:pPr>
+    </w:p>
+    <w:p>
+      <w:pPr>
+        <w:rPr>
+          <w:szCs w:val="24"/>
+        </w:rPr>
+      </w:pPr>
+      <w:r>
+        <w:rPr>
+          <w:rFonts w:hint="eastAsia"/>
+          <w:szCs w:val="24"/>
+        </w:rPr>
+        <w:t>H</w:t>
+      </w:r>
+      <w:r>
+        <w:rPr>
+          <w:szCs w:val="24"/>
+        </w:rPr>
+        <w:t>ow to compile and run my code (on MacOS):</w:t>
+      </w:r>
+    </w:p>
+    <w:p>
+      <w:pPr>
+        <w:rPr>
+          <w:szCs w:val="24"/>
+        </w:rPr>
+      </w:pPr>
+      <w:r>
+        <w:rPr>
+          <w:szCs w:val="24"/>
+        </w:rPr>
+        <w:t xml:space="preserve">$ </w:t>
+      </w:r>
+      <w:r>
+        <w:rPr>
+          <w:szCs w:val="24"/>
+        </w:rPr>
+        <w:t>g++ -Wall -std=</w:t>
+      </w:r>
+      <w:proofErr w:type="spellStart"/>
+      <w:r>
+        <w:rPr>
+          <w:szCs w:val="24"/>
+        </w:rPr>
+        <w:t>c++</w:t>
+      </w:r>
+      <w:proofErr w:type="spellEnd"/>
+      <w:r>
+        <w:rPr>
+          <w:szCs w:val="24"/>
+        </w:rPr>
+        <w:t>17 main_</w:t>
+      </w:r>
+      <w:r>
+        <w:rPr>
+          <w:szCs w:val="24"/>
+        </w:rPr>
+        <w:t>1</w:t>
+      </w:r>
+      <w:r>
+        <w:rPr>
+          <w:szCs w:val="24"/>
+        </w:rPr>
+        <w:t>.cpp</w:t>
+      </w:r>
+    </w:p>
+    <w:p>
+      <w:pPr>
+        <w:rPr>
+          <w:szCs w:val="24"/>
+        </w:rPr>
+      </w:pPr>
+      <w:r>
+        <w:rPr>
+          <w:szCs w:val="24"/>
+        </w:rPr>
+        <w:t xml:space="preserve">$ </w:t>
+      </w:r>
+      <w:r>
+        <w:rPr>
+          <w:szCs w:val="24"/>
+        </w:rPr>
+        <w:t>./</w:t>
+      </w:r>
+      <w:proofErr w:type="spellStart"/>
+      <w:r>
+        <w:rPr>
+          <w:szCs w:val="24"/>
+        </w:rPr>
+        <w:t>a.out</w:t>
+      </w:r>
+      <w:proofErr w:type="spellEnd"/>
+      <w:r>
+        <w:rPr>
+          <w:szCs w:val="24"/>
+        </w:rPr>
+        <w:t xml:space="preserve"> &lt; input_</w:t>
+      </w:r>
+      <w:r>
+        <w:rPr>
+          <w:szCs w:val="24"/>
+        </w:rPr>
+        <w:t>1</w:t>
+      </w:r>
+      <w:r>
+        <w:rPr>
+          <w:szCs w:val="24"/>
+        </w:rPr>
+        <w:t>.txt</w:t>
       </w:r>
     </w:p>
     <w:p>
@@ -1013,7 +1434,6 @@
         <w:spacing w:line="240" w:lineRule="auto"/>
         <w:textAlignment w:val="auto"/>
         <w:rPr>
-          <w:rFonts w:hint="eastAsia"/>
           <w:szCs w:val="24"/>
         </w:rPr>
       </w:pPr>
@@ -1308,10 +1728,10 @@
           <w:noProof/>
         </w:rPr>
         <w:object w:dxaOrig="16350" w:dyaOrig="7875" w14:anchorId="08F0108B">
-          <v:shape id="_x0000_i1032" type="#_x0000_t75" alt="" style="width:401.65pt;height:192pt;mso-width-percent:0;mso-height-percent:0;mso-width-percent:0;mso-height-percent:0" o:ole="">
+          <v:shape id="_x0000_i1032" type="#_x0000_t75" alt="" style="width:401.7pt;height:192.5pt;mso-width-percent:0;mso-height-percent:0;mso-width-percent:0;mso-height-percent:0" o:ole="">
             <v:imagedata r:id="rId14" o:title=""/>
           </v:shape>
-          <o:OLEObject Type="Embed" ProgID="Visio.Drawing.11" ShapeID="_x0000_i1032" DrawAspect="Content" ObjectID="_1685045171" r:id="rId15"/>
+          <o:OLEObject Type="Embed" ProgID="Visio.Drawing.11" ShapeID="_x0000_i1032" DrawAspect="Content" ObjectID="_1685131938" r:id="rId15"/>
         </w:object>
       </w:r>
     </w:p>
@@ -1335,10 +1755,10 @@
           <w:noProof/>
         </w:rPr>
         <w:object w:dxaOrig="14055" w:dyaOrig="7125" w14:anchorId="1F01D0CA">
-          <v:shape id="_x0000_i1031" type="#_x0000_t75" alt="" style="width:396.7pt;height:201.2pt;mso-width-percent:0;mso-height-percent:0;mso-width-percent:0;mso-height-percent:0" o:ole="">
+          <v:shape id="_x0000_i1031" type="#_x0000_t75" alt="" style="width:396.4pt;height:201.6pt;mso-width-percent:0;mso-height-percent:0;mso-width-percent:0;mso-height-percent:0" o:ole="">
             <v:imagedata r:id="rId16" o:title=""/>
           </v:shape>
-          <o:OLEObject Type="Embed" ProgID="Visio.Drawing.11" ShapeID="_x0000_i1031" DrawAspect="Content" ObjectID="_1685045172" r:id="rId17"/>
+          <o:OLEObject Type="Embed" ProgID="Visio.Drawing.11" ShapeID="_x0000_i1031" DrawAspect="Content" ObjectID="_1685131939" r:id="rId17"/>
         </w:object>
       </w:r>
     </w:p>
@@ -1354,10 +1774,10 @@
           <w:noProof/>
         </w:rPr>
         <w:object w:dxaOrig="15240" w:dyaOrig="6570" w14:anchorId="3B6D9C63">
-          <v:shape id="_x0000_i1030" type="#_x0000_t75" alt="" style="width:391.05pt;height:168pt;mso-width-percent:0;mso-height-percent:0;mso-width-percent:0;mso-height-percent:0" o:ole="">
+          <v:shape id="_x0000_i1030" type="#_x0000_t75" alt="" style="width:391.05pt;height:167.5pt;mso-width-percent:0;mso-height-percent:0;mso-width-percent:0;mso-height-percent:0" o:ole="">
             <v:imagedata r:id="rId18" o:title=""/>
           </v:shape>
-          <o:OLEObject Type="Embed" ProgID="Visio.Drawing.11" ShapeID="_x0000_i1030" DrawAspect="Content" ObjectID="_1685045173" r:id="rId19"/>
+          <o:OLEObject Type="Embed" ProgID="Visio.Drawing.11" ShapeID="_x0000_i1030" DrawAspect="Content" ObjectID="_1685131940" r:id="rId19"/>
         </w:object>
       </w:r>
     </w:p>
@@ -1370,10 +1790,10 @@
           <w:noProof/>
         </w:rPr>
         <w:object w:dxaOrig="7357" w:dyaOrig="3367" w14:anchorId="05D22928">
-          <v:shape id="_x0000_i1029" type="#_x0000_t75" alt="" style="width:367.75pt;height:168pt;mso-width-percent:0;mso-height-percent:0;mso-width-percent:0;mso-height-percent:0" o:ole="">
+          <v:shape id="_x0000_i1029" type="#_x0000_t75" alt="" style="width:367.6pt;height:168.25pt;mso-width-percent:0;mso-height-percent:0;mso-width-percent:0;mso-height-percent:0" o:ole="">
             <v:imagedata r:id="rId20" o:title=""/>
           </v:shape>
-          <o:OLEObject Type="Embed" ProgID="Visio.Drawing.11" ShapeID="_x0000_i1029" DrawAspect="Content" ObjectID="_1685045174" r:id="rId21"/>
+          <o:OLEObject Type="Embed" ProgID="Visio.Drawing.11" ShapeID="_x0000_i1029" DrawAspect="Content" ObjectID="_1685131941" r:id="rId21"/>
         </w:object>
       </w:r>
     </w:p>
@@ -1466,10 +1886,10 @@
           <w:noProof/>
         </w:rPr>
         <w:object w:dxaOrig="15900" w:dyaOrig="6675" w14:anchorId="061E1556">
-          <v:shape id="_x0000_i1028" type="#_x0000_t75" alt="" style="width:426.35pt;height:178.6pt;mso-width-percent:0;mso-height-percent:0;mso-width-percent:0;mso-height-percent:0" o:ole="">
+          <v:shape id="_x0000_i1028" type="#_x0000_t75" alt="" style="width:425.95pt;height:178.85pt;mso-width-percent:0;mso-height-percent:0;mso-width-percent:0;mso-height-percent:0" o:ole="">
             <v:imagedata r:id="rId22" o:title=""/>
           </v:shape>
-          <o:OLEObject Type="Embed" ProgID="Visio.Drawing.11" ShapeID="_x0000_i1028" DrawAspect="Content" ObjectID="_1685045175" r:id="rId23"/>
+          <o:OLEObject Type="Embed" ProgID="Visio.Drawing.11" ShapeID="_x0000_i1028" DrawAspect="Content" ObjectID="_1685131942" r:id="rId23"/>
         </w:object>
       </w:r>
     </w:p>
@@ -1495,10 +1915,10 @@
           <w:noProof/>
         </w:rPr>
         <w:object w:dxaOrig="7260" w:dyaOrig="2595" w14:anchorId="6EF112D7">
-          <v:shape id="_x0000_i1027" type="#_x0000_t75" alt="" style="width:202.6pt;height:1in;mso-width-percent:0;mso-height-percent:0;mso-width-percent:0;mso-height-percent:0" o:ole="">
+          <v:shape id="_x0000_i1027" type="#_x0000_t75" alt="" style="width:202.35pt;height:1in;mso-width-percent:0;mso-height-percent:0;mso-width-percent:0;mso-height-percent:0" o:ole="">
             <v:imagedata r:id="rId24" o:title=""/>
           </v:shape>
-          <o:OLEObject Type="Embed" ProgID="Visio.Drawing.11" ShapeID="_x0000_i1027" DrawAspect="Content" ObjectID="_1685045176" r:id="rId25"/>
+          <o:OLEObject Type="Embed" ProgID="Visio.Drawing.11" ShapeID="_x0000_i1027" DrawAspect="Content" ObjectID="_1685131943" r:id="rId25"/>
         </w:object>
       </w:r>
     </w:p>
@@ -1662,10 +2082,10 @@
                 <w:noProof/>
               </w:rPr>
               <w:object w:dxaOrig="3183" w:dyaOrig="3130" w14:anchorId="314DC624">
-                <v:shape id="_x0000_i1026" type="#_x0000_t75" alt="" style="width:158.8pt;height:156.7pt;mso-width-percent:0;mso-height-percent:0;mso-width-percent:0;mso-height-percent:0" o:ole="">
+                <v:shape id="_x0000_i1026" type="#_x0000_t75" alt="" style="width:159.15pt;height:156.9pt;mso-width-percent:0;mso-height-percent:0;mso-width-percent:0;mso-height-percent:0" o:ole="">
                   <v:imagedata r:id="rId26" o:title=""/>
                 </v:shape>
-                <o:OLEObject Type="Embed" ProgID="Visio.Drawing.11" ShapeID="_x0000_i1026" DrawAspect="Content" ObjectID="_1685045177" r:id="rId27"/>
+                <o:OLEObject Type="Embed" ProgID="Visio.Drawing.11" ShapeID="_x0000_i1026" DrawAspect="Content" ObjectID="_1685131944" r:id="rId27"/>
               </w:object>
             </w:r>
           </w:p>
@@ -1711,10 +2131,10 @@
                 <w:noProof/>
               </w:rPr>
               <w:object w:dxaOrig="5206" w:dyaOrig="5998" w14:anchorId="0037B113">
-                <v:shape id="_x0000_i1025" type="#_x0000_t75" alt="" style="width:259.75pt;height:300pt;mso-width-percent:0;mso-height-percent:0;mso-width-percent:0;mso-height-percent:0" o:ole="">
+                <v:shape id="_x0000_i1025" type="#_x0000_t75" alt="" style="width:259.95pt;height:300.15pt;mso-width-percent:0;mso-height-percent:0;mso-width-percent:0;mso-height-percent:0" o:ole="">
                   <v:imagedata r:id="rId28" o:title=""/>
                 </v:shape>
-                <o:OLEObject Type="Embed" ProgID="Visio.Drawing.11" ShapeID="_x0000_i1025" DrawAspect="Content" ObjectID="_1685045178" r:id="rId29"/>
+                <o:OLEObject Type="Embed" ProgID="Visio.Drawing.11" ShapeID="_x0000_i1025" DrawAspect="Content" ObjectID="_1685131945" r:id="rId29"/>
               </w:object>
             </w:r>
           </w:p>
@@ -1747,6 +2167,7 @@
         <w:spacing w:line="240" w:lineRule="auto"/>
         <w:textAlignment w:val="auto"/>
         <w:rPr>
+          <w:rFonts w:hint="eastAsia"/>
           <w:szCs w:val="24"/>
         </w:rPr>
       </w:pPr>
@@ -1853,7 +2274,21 @@
         <w:rPr>
           <w:szCs w:val="24"/>
         </w:rPr>
-        <w:t>”, then it will find the ShortestPath, and show the path and the distance.</w:t>
+        <w:t xml:space="preserve">”, then it will find the </w:t>
+      </w:r>
+      <w:proofErr w:type="spellStart"/>
+      <w:r>
+        <w:rPr>
+          <w:szCs w:val="24"/>
+        </w:rPr>
+        <w:t>ShortestPath</w:t>
+      </w:r>
+      <w:proofErr w:type="spellEnd"/>
+      <w:r>
+        <w:rPr>
+          <w:szCs w:val="24"/>
+        </w:rPr>
+        <w:t>, and show the path and the distance.</w:t>
       </w:r>
     </w:p>
     <w:p>
@@ -1870,13 +2305,7 @@
         <w:rPr>
           <w:szCs w:val="24"/>
         </w:rPr>
-        <w:t xml:space="preserve">Second, </w:t>
-      </w:r>
-      <w:r>
-        <w:rPr>
-          <w:szCs w:val="24"/>
-        </w:rPr>
-        <w:t>input file will input the number of edge and set the graph up for G</w:t>
+        <w:t>Second, input file will input the number of edge and set the graph up for G</w:t>
       </w:r>
       <w:r>
         <w:rPr>
@@ -1902,13 +2331,7 @@
         <w:rPr>
           <w:szCs w:val="24"/>
         </w:rPr>
-        <w:t>’</w:t>
-      </w:r>
-      <w:r>
-        <w:rPr>
-          <w:szCs w:val="24"/>
-        </w:rPr>
-        <w:t>, then it will find the</w:t>
+        <w:t>’, then it will find the</w:t>
       </w:r>
       <w:r>
         <w:rPr>
@@ -1949,13 +2372,7 @@
         <w:rPr>
           <w:szCs w:val="24"/>
         </w:rPr>
-        <w:t xml:space="preserve">Last, </w:t>
-      </w:r>
-      <w:r>
-        <w:rPr>
-          <w:szCs w:val="24"/>
-        </w:rPr>
-        <w:t>input file will input the number of edge and set the graph up for G</w:t>
+        <w:t>Last, input file will input the number of edge and set the graph up for G</w:t>
       </w:r>
       <w:r>
         <w:rPr>
@@ -1988,8 +2405,17 @@
           <w:rFonts w:hint="eastAsia"/>
           <w:szCs w:val="24"/>
         </w:rPr>
-        <w:t>Floyd-Warshall</w:t>
-      </w:r>
+        <w:t>Floyd-</w:t>
+      </w:r>
+      <w:proofErr w:type="spellStart"/>
+      <w:r>
+        <w:rPr>
+          <w:rFonts w:hint="eastAsia"/>
+          <w:szCs w:val="24"/>
+        </w:rPr>
+        <w:t>Warshall</w:t>
+      </w:r>
+      <w:proofErr w:type="spellEnd"/>
       <w:r>
         <w:rPr>
           <w:szCs w:val="24"/>
@@ -2040,13 +2466,6 @@
     </w:p>
     <w:p>
       <w:pPr>
-        <w:rPr>
-          <w:szCs w:val="24"/>
-        </w:rPr>
-      </w:pPr>
-    </w:p>
-    <w:p>
-      <w:pPr>
         <w:widowControl/>
         <w:adjustRightInd/>
         <w:spacing w:line="240" w:lineRule="auto"/>
@@ -2055,6 +2474,103 @@
           <w:szCs w:val="24"/>
         </w:rPr>
       </w:pPr>
+    </w:p>
+    <w:p>
+      <w:pPr>
+        <w:rPr>
+          <w:szCs w:val="24"/>
+        </w:rPr>
+      </w:pPr>
+      <w:r>
+        <w:rPr>
+          <w:rFonts w:hint="eastAsia"/>
+          <w:szCs w:val="24"/>
+        </w:rPr>
+        <w:t>H</w:t>
+      </w:r>
+      <w:r>
+        <w:rPr>
+          <w:szCs w:val="24"/>
+        </w:rPr>
+        <w:t>ow to compile and run my code (on MacOS):</w:t>
+      </w:r>
+    </w:p>
+    <w:p>
+      <w:pPr>
+        <w:rPr>
+          <w:szCs w:val="24"/>
+        </w:rPr>
+      </w:pPr>
+      <w:r>
+        <w:rPr>
+          <w:szCs w:val="24"/>
+        </w:rPr>
+        <w:t xml:space="preserve">$ </w:t>
+      </w:r>
+      <w:r>
+        <w:rPr>
+          <w:szCs w:val="24"/>
+        </w:rPr>
+        <w:t>g++ -Wall -std=</w:t>
+      </w:r>
+      <w:proofErr w:type="spellStart"/>
+      <w:r>
+        <w:rPr>
+          <w:szCs w:val="24"/>
+        </w:rPr>
+        <w:t>c++</w:t>
+      </w:r>
+      <w:proofErr w:type="spellEnd"/>
+      <w:r>
+        <w:rPr>
+          <w:szCs w:val="24"/>
+        </w:rPr>
+        <w:t>17 main_2.cpp</w:t>
+      </w:r>
+    </w:p>
+    <w:p>
+      <w:pPr>
+        <w:rPr>
+          <w:szCs w:val="24"/>
+        </w:rPr>
+      </w:pPr>
+      <w:r>
+        <w:rPr>
+          <w:szCs w:val="24"/>
+        </w:rPr>
+        <w:t xml:space="preserve">$ </w:t>
+      </w:r>
+      <w:r>
+        <w:rPr>
+          <w:szCs w:val="24"/>
+        </w:rPr>
+        <w:t>./</w:t>
+      </w:r>
+      <w:proofErr w:type="spellStart"/>
+      <w:r>
+        <w:rPr>
+          <w:szCs w:val="24"/>
+        </w:rPr>
+        <w:t>a.out</w:t>
+      </w:r>
+      <w:proofErr w:type="spellEnd"/>
+      <w:r>
+        <w:rPr>
+          <w:szCs w:val="24"/>
+        </w:rPr>
+        <w:t xml:space="preserve"> &lt; input_2.txt</w:t>
+      </w:r>
+    </w:p>
+    <w:p>
+      <w:pPr>
+        <w:widowControl/>
+        <w:adjustRightInd/>
+        <w:spacing w:line="240" w:lineRule="auto"/>
+        <w:textAlignment w:val="auto"/>
+        <w:rPr>
+          <w:szCs w:val="24"/>
+        </w:rPr>
+      </w:pPr>
       <w:r>
         <w:rPr>
           <w:szCs w:val="24"/>
@@ -2113,14 +2629,13 @@
     <w:p>
       <w:r>
         <w:rPr>
-          <w:rFonts w:hint="eastAsia"/>
           <w:noProof/>
         </w:rPr>
         <w:drawing>
-          <wp:inline distT="0" distB="0" distL="0" distR="0" wp14:anchorId="18630848" wp14:editId="6EAA0DFB">
-            <wp:extent cx="5844989" cy="7395420"/>
+          <wp:inline distT="0" distB="0" distL="0" distR="0" wp14:anchorId="56BEFD3C" wp14:editId="4ABE61AE">
+            <wp:extent cx="5206892" cy="7950468"/>
             <wp:effectExtent l="0" t="0" r="0" b="0"/>
-            <wp:docPr id="19" name="圖片 19"/>
+            <wp:docPr id="12" name="圖片 12"/>
             <wp:cNvGraphicFramePr>
               <a:graphicFrameLocks xmlns:a="http://schemas.openxmlformats.org/drawingml/2006/main" noChangeAspect="1"/>
             </wp:cNvGraphicFramePr>
@@ -2128,7 +2643,7 @@
               <a:graphicData uri="http://schemas.openxmlformats.org/drawingml/2006/picture">
                 <pic:pic xmlns:pic="http://schemas.openxmlformats.org/drawingml/2006/picture">
                   <pic:nvPicPr>
-                    <pic:cNvPr id="19" name="圖片 19"/>
+                    <pic:cNvPr id="12" name="圖片 12"/>
                     <pic:cNvPicPr/>
                   </pic:nvPicPr>
                   <pic:blipFill>
@@ -2146,7 +2661,7 @@
                   <pic:spPr>
                     <a:xfrm>
                       <a:off x="0" y="0"/>
-                      <a:ext cx="5858497" cy="7412511"/>
+                      <a:ext cx="5225488" cy="7978862"/>
                     </a:xfrm>
                     <a:prstGeom prst="rect">
                       <a:avLst/>
@@ -2179,14 +2694,13 @@
     <w:p>
       <w:r>
         <w:rPr>
-          <w:rFonts w:hint="eastAsia"/>
           <w:noProof/>
         </w:rPr>
         <w:drawing>
-          <wp:inline distT="0" distB="0" distL="0" distR="0" wp14:anchorId="25C7E127" wp14:editId="7C5C484C">
-            <wp:extent cx="5773271" cy="7304679"/>
+          <wp:inline distT="0" distB="0" distL="0" distR="0" wp14:anchorId="08294589" wp14:editId="53EC3AE4">
+            <wp:extent cx="5303520" cy="8098009"/>
             <wp:effectExtent l="0" t="0" r="0" b="0"/>
-            <wp:docPr id="20" name="圖片 20"/>
+            <wp:docPr id="13" name="圖片 13"/>
             <wp:cNvGraphicFramePr>
               <a:graphicFrameLocks xmlns:a="http://schemas.openxmlformats.org/drawingml/2006/main" noChangeAspect="1"/>
             </wp:cNvGraphicFramePr>
@@ -2194,7 +2708,7 @@
               <a:graphicData uri="http://schemas.openxmlformats.org/drawingml/2006/picture">
                 <pic:pic xmlns:pic="http://schemas.openxmlformats.org/drawingml/2006/picture">
                   <pic:nvPicPr>
-                    <pic:cNvPr id="20" name="圖片 20"/>
+                    <pic:cNvPr id="13" name="圖片 13"/>
                     <pic:cNvPicPr/>
                   </pic:nvPicPr>
                   <pic:blipFill>
@@ -2212,7 +2726,7 @@
                   <pic:spPr>
                     <a:xfrm>
                       <a:off x="0" y="0"/>
-                      <a:ext cx="5784620" cy="7319038"/>
+                      <a:ext cx="5312381" cy="8111539"/>
                     </a:xfrm>
                     <a:prstGeom prst="rect">
                       <a:avLst/>
@@ -2251,14 +2765,13 @@
     <w:p>
       <w:r>
         <w:rPr>
-          <w:rFonts w:hint="eastAsia"/>
           <w:noProof/>
         </w:rPr>
         <w:drawing>
-          <wp:inline distT="0" distB="0" distL="0" distR="0" wp14:anchorId="5D7C7DDE" wp14:editId="05272689">
-            <wp:extent cx="5719483" cy="7236623"/>
+          <wp:inline distT="0" distB="0" distL="0" distR="0" wp14:anchorId="6B344A7C" wp14:editId="16FBBE29">
+            <wp:extent cx="5236143" cy="7995131"/>
             <wp:effectExtent l="0" t="0" r="0" b="0"/>
-            <wp:docPr id="21" name="圖片 21"/>
+            <wp:docPr id="14" name="圖片 14"/>
             <wp:cNvGraphicFramePr>
               <a:graphicFrameLocks xmlns:a="http://schemas.openxmlformats.org/drawingml/2006/main" noChangeAspect="1"/>
             </wp:cNvGraphicFramePr>
@@ -2266,7 +2779,7 @@
               <a:graphicData uri="http://schemas.openxmlformats.org/drawingml/2006/picture">
                 <pic:pic xmlns:pic="http://schemas.openxmlformats.org/drawingml/2006/picture">
                   <pic:nvPicPr>
-                    <pic:cNvPr id="21" name="圖片 21"/>
+                    <pic:cNvPr id="14" name="圖片 14"/>
                     <pic:cNvPicPr/>
                   </pic:nvPicPr>
                   <pic:blipFill>
@@ -2284,7 +2797,7 @@
                   <pic:spPr>
                     <a:xfrm>
                       <a:off x="0" y="0"/>
-                      <a:ext cx="5722882" cy="7240923"/>
+                      <a:ext cx="5243981" cy="8007099"/>
                     </a:xfrm>
                     <a:prstGeom prst="rect">
                       <a:avLst/>
@@ -2321,21 +2834,15 @@
       </w:r>
     </w:p>
     <w:p>
-      <w:pPr>
-        <w:rPr>
-          <w:rFonts w:hint="eastAsia"/>
-        </w:rPr>
-      </w:pPr>
-      <w:r>
-        <w:rPr>
-          <w:rFonts w:hint="eastAsia"/>
+      <w:r>
+        <w:rPr>
           <w:noProof/>
         </w:rPr>
         <w:drawing>
-          <wp:inline distT="0" distB="0" distL="0" distR="0" wp14:anchorId="3624EB47" wp14:editId="1EB96089">
-            <wp:extent cx="5701553" cy="7213937"/>
+          <wp:inline distT="0" distB="0" distL="0" distR="0" wp14:anchorId="74B35C1F" wp14:editId="5D1941EC">
+            <wp:extent cx="5370897" cy="8200888"/>
             <wp:effectExtent l="0" t="0" r="0" b="0"/>
-            <wp:docPr id="22" name="圖片 22"/>
+            <wp:docPr id="15" name="圖片 15"/>
             <wp:cNvGraphicFramePr>
               <a:graphicFrameLocks xmlns:a="http://schemas.openxmlformats.org/drawingml/2006/main" noChangeAspect="1"/>
             </wp:cNvGraphicFramePr>
@@ -2343,7 +2850,7 @@
               <a:graphicData uri="http://schemas.openxmlformats.org/drawingml/2006/picture">
                 <pic:pic xmlns:pic="http://schemas.openxmlformats.org/drawingml/2006/picture">
                   <pic:nvPicPr>
-                    <pic:cNvPr id="22" name="圖片 22"/>
+                    <pic:cNvPr id="15" name="圖片 15"/>
                     <pic:cNvPicPr/>
                   </pic:nvPicPr>
                   <pic:blipFill>
@@ -2361,7 +2868,7 @@
                   <pic:spPr>
                     <a:xfrm>
                       <a:off x="0" y="0"/>
-                      <a:ext cx="5708629" cy="7222890"/>
+                      <a:ext cx="5376802" cy="8209905"/>
                     </a:xfrm>
                     <a:prstGeom prst="rect">
                       <a:avLst/>

</xml_diff>